<commit_message>
added grant to cv
</commit_message>
<xml_diff>
--- a/cv/cv.docx
+++ b/cv/cv.docx
@@ -98,16 +98,7 @@
                 <w:sz w:val="24"/>
                 <w:szCs w:val="24"/>
               </w:rPr>
-              <w:t xml:space="preserve">Iowa State </w:t>
-            </w:r>
-            <w:proofErr w:type="gramStart"/>
-            <w:r>
-              <w:rPr>
-                <w:color w:val="000000" w:themeColor="text1"/>
-                <w:sz w:val="24"/>
-                <w:szCs w:val="24"/>
-              </w:rPr>
-              <w:t>University</w:t>
+              <w:t>Iowa State University</w:t>
             </w:r>
             <w:r>
               <w:rPr>
@@ -116,34 +107,17 @@
               </w:rPr>
               <w:t xml:space="preserve">                                                          </w:t>
             </w:r>
-            <w:proofErr w:type="gramEnd"/>
-            <w:r>
-              <w:fldChar w:fldCharType="begin"/>
-            </w:r>
-            <w:r>
-              <w:instrText xml:space="preserve"> HYPERLINK "mailto:landau@iastate.edu" </w:instrText>
-            </w:r>
-            <w:r>
-              <w:fldChar w:fldCharType="separate"/>
-            </w:r>
-            <w:r>
-              <w:rPr>
-                <w:rStyle w:val="Hyperlink"/>
-                <w:color w:val="1F497D" w:themeColor="text2"/>
-                <w:sz w:val="24"/>
-                <w:szCs w:val="24"/>
-              </w:rPr>
-              <w:t>landau@iastate.edu</w:t>
-            </w:r>
-            <w:r>
-              <w:rPr>
-                <w:rStyle w:val="Hyperlink"/>
-                <w:color w:val="1F497D" w:themeColor="text2"/>
-                <w:sz w:val="24"/>
-                <w:szCs w:val="24"/>
-              </w:rPr>
-              <w:fldChar w:fldCharType="end"/>
-            </w:r>
+            <w:hyperlink r:id="rId9" w:history="1">
+              <w:r>
+                <w:rPr>
+                  <w:rStyle w:val="Hyperlink"/>
+                  <w:color w:val="1F497D" w:themeColor="text2"/>
+                  <w:sz w:val="24"/>
+                  <w:szCs w:val="24"/>
+                </w:rPr>
+                <w:t>landau@iastate.edu</w:t>
+              </w:r>
+            </w:hyperlink>
           </w:p>
           <w:p>
             <w:pPr>
@@ -160,16 +134,7 @@
                 <w:sz w:val="24"/>
                 <w:szCs w:val="24"/>
               </w:rPr>
-              <w:t xml:space="preserve">Ames, IA </w:t>
-            </w:r>
-            <w:proofErr w:type="gramStart"/>
-            <w:r>
-              <w:rPr>
-                <w:color w:val="000000" w:themeColor="text1"/>
-                <w:sz w:val="24"/>
-                <w:szCs w:val="24"/>
-              </w:rPr>
-              <w:t>50011</w:t>
+              <w:t>Ames, IA 50011</w:t>
             </w:r>
             <w:r>
               <w:rPr>
@@ -178,8 +143,7 @@
               </w:rPr>
               <w:t xml:space="preserve">                                                    </w:t>
             </w:r>
-            <w:proofErr w:type="gramEnd"/>
-            <w:hyperlink r:id="rId9" w:history="1">
+            <w:hyperlink r:id="rId10" w:history="1">
               <w:r>
                 <w:rPr>
                   <w:rStyle w:val="Hyperlink"/>
@@ -216,7 +180,7 @@
               </w:rPr>
               <w:t xml:space="preserve">                                                         </w:t>
             </w:r>
-            <w:hyperlink r:id="rId10" w:history="1">
+            <w:hyperlink r:id="rId11" w:history="1">
               <w:r>
                 <w:rPr>
                   <w:rStyle w:val="Hyperlink"/>
@@ -1185,6 +1149,55 @@
                     <w:sz w:val="24"/>
                     <w:szCs w:val="24"/>
                   </w:rPr>
+                  <w:t>NIH grant number</w:t>
+                </w:r>
+                <w:r>
+                  <w:rPr>
+                    <w:color w:val="000000" w:themeColor="text1"/>
+                    <w:sz w:val="24"/>
+                    <w:szCs w:val="24"/>
+                  </w:rPr>
+                  <w:t xml:space="preserve"> </w:t>
+                </w:r>
+                <w:r>
+                  <w:rPr>
+                    <w:color w:val="000000" w:themeColor="text1"/>
+                    <w:sz w:val="24"/>
+                    <w:szCs w:val="24"/>
+                  </w:rPr>
+                  <w:t>R01GM109458</w:t>
+                </w:r>
+                <w:r>
+                  <w:rPr>
+                    <w:color w:val="000000" w:themeColor="text1"/>
+                    <w:sz w:val="24"/>
+                    <w:szCs w:val="24"/>
+                  </w:rPr>
+                  <w:t>.</w:t>
+                </w:r>
+                <w:bookmarkStart w:id="0" w:name="_GoBack"/>
+                <w:bookmarkEnd w:id="0"/>
+              </w:p>
+              <w:p>
+                <w:pPr>
+                  <w:pStyle w:val="BodyText"/>
+                  <w:numPr>
+                    <w:ilvl w:val="0"/>
+                    <w:numId w:val="33"/>
+                  </w:numPr>
+                  <w:spacing w:after="60"/>
+                  <w:rPr>
+                    <w:color w:val="000000" w:themeColor="text1"/>
+                    <w:sz w:val="24"/>
+                    <w:szCs w:val="24"/>
+                  </w:rPr>
+                </w:pPr>
+                <w:r>
+                  <w:rPr>
+                    <w:color w:val="000000" w:themeColor="text1"/>
+                    <w:sz w:val="24"/>
+                    <w:szCs w:val="24"/>
+                  </w:rPr>
                   <w:t xml:space="preserve">Jointly formulated a hierarchical model to data from gene experiments studying hybrid vigor. </w:t>
                 </w:r>
               </w:p>
@@ -1405,7 +1418,7 @@
               </w:rPr>
               <w:t xml:space="preserve">seminar series publicly accessible at </w:t>
             </w:r>
-            <w:hyperlink r:id="rId11" w:history="1">
+            <w:hyperlink r:id="rId12" w:history="1">
               <w:r>
                 <w:rPr>
                   <w:rStyle w:val="Hyperlink"/>
@@ -2615,7 +2628,6 @@
                 <w:color w:val="1F497D" w:themeColor="text2"/>
                 <w:sz w:val="24"/>
               </w:rPr>
-              <w:lastRenderedPageBreak/>
               <w:t>References</w:t>
             </w:r>
           </w:p>
@@ -2691,8 +2703,6 @@
               </w:rPr>
               <w:t>Assistant Professor</w:t>
             </w:r>
-            <w:bookmarkStart w:id="0" w:name="_GoBack"/>
-            <w:bookmarkEnd w:id="0"/>
           </w:p>
           <w:sdt>
             <w:sdtPr>
@@ -2744,7 +2754,7 @@
                     <w:szCs w:val="24"/>
                   </w:rPr>
                 </w:pPr>
-                <w:hyperlink r:id="rId12" w:history="1">
+                <w:hyperlink r:id="rId13" w:history="1">
                   <w:r>
                     <w:rPr>
                       <w:rStyle w:val="Hyperlink"/>
@@ -2873,7 +2883,7 @@
                     <w:szCs w:val="24"/>
                   </w:rPr>
                 </w:pPr>
-                <w:hyperlink r:id="rId13" w:history="1">
+                <w:hyperlink r:id="rId14" w:history="1">
                   <w:r>
                     <w:rPr>
                       <w:rStyle w:val="Hyperlink"/>
@@ -2968,9 +2978,9 @@
       </w:pPr>
     </w:p>
     <w:sectPr>
-      <w:footerReference w:type="default" r:id="rId14"/>
-      <w:headerReference w:type="first" r:id="rId15"/>
-      <w:footerReference w:type="first" r:id="rId16"/>
+      <w:footerReference w:type="default" r:id="rId15"/>
+      <w:headerReference w:type="first" r:id="rId16"/>
+      <w:footerReference w:type="first" r:id="rId17"/>
       <w:pgSz w:w="12240" w:h="15840"/>
       <w:pgMar w:top="720" w:right="720" w:bottom="432" w:left="720" w:header="720" w:footer="720" w:gutter="0"/>
       <w:cols w:space="720"/>
@@ -3037,7 +3047,7 @@
         <w:noProof/>
         <w:color w:val="1F497D" w:themeColor="text2"/>
       </w:rPr>
-      <w:t>3</w:t>
+      <w:t>2</w:t>
     </w:r>
     <w:r>
       <w:rPr>
@@ -7777,7 +7787,6 @@
   <w:style w:type="character" w:default="1" w:styleId="DefaultParagraphFont">
     <w:name w:val="Default Paragraph Font"/>
     <w:uiPriority w:val="1"/>
-    <w:semiHidden/>
     <w:unhideWhenUsed/>
   </w:style>
   <w:style w:type="table" w:default="1" w:styleId="TableNormal">
@@ -9627,7 +9636,6 @@
   <w:style w:type="character" w:default="1" w:styleId="DefaultParagraphFont">
     <w:name w:val="Default Paragraph Font"/>
     <w:uiPriority w:val="1"/>
-    <w:semiHidden/>
     <w:unhideWhenUsed/>
   </w:style>
   <w:style w:type="table" w:default="1" w:styleId="TableNormal">
@@ -12057,7 +12065,7 @@
     <w:charset w:val="00"/>
     <w:family w:val="auto"/>
     <w:pitch w:val="variable"/>
-    <w:sig w:usb0="E0002AFF" w:usb1="C0007841" w:usb2="00000009" w:usb3="00000000" w:csb0="000001FF" w:csb1="00000000"/>
+    <w:sig w:usb0="00000003" w:usb1="00000000" w:usb2="00000000" w:usb3="00000000" w:csb0="00000001" w:csb1="00000000"/>
   </w:font>
   <w:font w:name="Wingdings">
     <w:panose1 w:val="05000000000000000000"/>
@@ -12071,7 +12079,7 @@
     <w:charset w:val="00"/>
     <w:family w:val="auto"/>
     <w:pitch w:val="variable"/>
-    <w:sig w:usb0="E0002AFF" w:usb1="C0007843" w:usb2="00000009" w:usb3="00000000" w:csb0="000001FF" w:csb1="00000000"/>
+    <w:sig w:usb0="00000003" w:usb1="00000000" w:usb2="00000000" w:usb3="00000000" w:csb0="00000001" w:csb1="00000000"/>
   </w:font>
   <w:font w:name="Century Gothic">
     <w:panose1 w:val="020B0502020202020204"/>
@@ -12112,26 +12120,30 @@
     <w:charset w:val="00"/>
     <w:family w:val="auto"/>
     <w:pitch w:val="variable"/>
-    <w:sig w:usb0="E00002FF" w:usb1="400004FF" w:usb2="00000000" w:usb3="00000000" w:csb0="0000019F" w:csb1="00000000"/>
+    <w:sig w:usb0="00000003" w:usb1="00000000" w:usb2="00000000" w:usb3="00000000" w:csb0="00000001" w:csb1="00000000"/>
   </w:font>
   <w:font w:name="ＭＳ 明朝">
-    <w:charset w:val="4E"/>
-    <w:family w:val="auto"/>
-    <w:pitch w:val="variable"/>
-    <w:sig w:usb0="E00002FF" w:usb1="6AC7FDFB" w:usb2="00000012" w:usb3="00000000" w:csb0="0002009F" w:csb1="00000000"/>
+    <w:panose1 w:val="00000000000000000000"/>
+    <w:charset w:val="80"/>
+    <w:family w:val="roman"/>
+    <w:notTrueType/>
+    <w:pitch w:val="fixed"/>
+    <w:sig w:usb0="00000001" w:usb1="08070000" w:usb2="00000010" w:usb3="00000000" w:csb0="00020000" w:csb1="00000000"/>
   </w:font>
   <w:font w:name="ＭＳ ゴシック">
-    <w:charset w:val="4E"/>
-    <w:family w:val="auto"/>
-    <w:pitch w:val="variable"/>
-    <w:sig w:usb0="E00002FF" w:usb1="6AC7FDFB" w:usb2="00000012" w:usb3="00000000" w:csb0="0002009F" w:csb1="00000000"/>
+    <w:panose1 w:val="00000000000000000000"/>
+    <w:charset w:val="80"/>
+    <w:family w:val="modern"/>
+    <w:notTrueType/>
+    <w:pitch w:val="fixed"/>
+    <w:sig w:usb0="00000001" w:usb1="08070000" w:usb2="00000010" w:usb3="00000000" w:csb0="00020000" w:csb1="00000000"/>
   </w:font>
   <w:font w:name="Calibri">
     <w:panose1 w:val="020F0502020204030204"/>
     <w:charset w:val="00"/>
     <w:family w:val="auto"/>
     <w:pitch w:val="variable"/>
-    <w:sig w:usb0="E10002FF" w:usb1="4000ACFF" w:usb2="00000009" w:usb3="00000000" w:csb0="0000019F" w:csb1="00000000"/>
+    <w:sig w:usb0="00000003" w:usb1="00000000" w:usb2="00000000" w:usb3="00000000" w:csb0="00000001" w:csb1="00000000"/>
   </w:font>
 </w:fonts>
 </file>
@@ -14854,7 +14866,7 @@
 </file>
 
 <file path=customXml/itemProps1.xml><?xml version="1.0" encoding="utf-8"?>
-<ds:datastoreItem xmlns:ds="http://schemas.openxmlformats.org/officeDocument/2006/customXml" ds:itemID="{DB132E47-AEEF-7F4B-B483-0CCFA3F9AD15}">
+<ds:datastoreItem xmlns:ds="http://schemas.openxmlformats.org/officeDocument/2006/customXml" ds:itemID="{EAE1A976-93EF-4148-A664-E51539282EDE}">
   <ds:schemaRefs>
     <ds:schemaRef ds:uri="http://schemas.openxmlformats.org/officeDocument/2006/bibliography"/>
   </ds:schemaRefs>

</xml_diff>

<commit_message>
Update cv & resume
</commit_message>
<xml_diff>
--- a/cv/cv.docx
+++ b/cv/cv.docx
@@ -1169,15 +1169,7 @@
               <w:rPr>
                 <w:rFonts w:ascii="Century Gothic" w:eastAsia="ＭＳ Ｐゴシック" w:hAnsi="Century Gothic" w:cs="Times New Roman"/>
               </w:rPr>
-              <w:t xml:space="preserve">BS, Mathematics, University of Chicago                                        </w:t>
-            </w:r>
-            <w:bookmarkStart w:id="0" w:name="_GoBack"/>
-            <w:bookmarkEnd w:id="0"/>
-            <w:r>
-              <w:rPr>
-                <w:rFonts w:ascii="Century Gothic" w:eastAsia="ＭＳ Ｐゴシック" w:hAnsi="Century Gothic" w:cs="Times New Roman"/>
-              </w:rPr>
-              <w:t xml:space="preserve"> June 2011</w:t>
+              <w:t>BS, Mathematics, University of Chicago                                         June 2011</w:t>
             </w:r>
           </w:p>
           <w:p>
@@ -2297,6 +2289,27 @@
               </w:rPr>
               <w:t xml:space="preserve">                  September 2015 – Present</w:t>
             </w:r>
+          </w:p>
+          <w:p>
+            <w:pPr>
+              <w:pStyle w:val="ListParagraph"/>
+              <w:numPr>
+                <w:ilvl w:val="0"/>
+                <w:numId w:val="21"/>
+              </w:numPr>
+              <w:rPr>
+                <w:rFonts w:ascii="Century Gothic" w:eastAsia="ＭＳ Ｐゴシック" w:hAnsi="Century Gothic" w:cs="Times New Roman"/>
+                <w:color w:val="1F497D" w:themeColor="text2"/>
+              </w:rPr>
+            </w:pPr>
+            <w:r>
+              <w:rPr>
+                <w:rFonts w:ascii="Century Gothic" w:eastAsia="ＭＳ Ｐゴシック" w:hAnsi="Century Gothic" w:cs="Times New Roman"/>
+              </w:rPr>
+              <w:t>Helped make decisions about requesting and allocating departmental computing resources.</w:t>
+            </w:r>
+            <w:bookmarkStart w:id="0" w:name="_GoBack"/>
+            <w:bookmarkEnd w:id="0"/>
           </w:p>
           <w:p>
             <w:pPr>
@@ -5470,6 +5483,18 @@
   </w:num>
   <w:num w:numId="20">
     <w:abstractNumId w:val="7"/>
+  </w:num>
+  <w:num w:numId="21">
+    <w:abstractNumId w:val="18"/>
+    <w:lvlOverride w:ilvl="0"/>
+    <w:lvlOverride w:ilvl="1"/>
+    <w:lvlOverride w:ilvl="2"/>
+    <w:lvlOverride w:ilvl="3"/>
+    <w:lvlOverride w:ilvl="4"/>
+    <w:lvlOverride w:ilvl="5"/>
+    <w:lvlOverride w:ilvl="6"/>
+    <w:lvlOverride w:ilvl="7"/>
+    <w:lvlOverride w:ilvl="8"/>
   </w:num>
 </w:numbering>
 </file>
@@ -6181,7 +6206,7 @@
     <w:charset w:val="00"/>
     <w:family w:val="auto"/>
     <w:pitch w:val="variable"/>
-    <w:sig w:usb0="E0002AFF" w:usb1="C0007841" w:usb2="00000009" w:usb3="00000000" w:csb0="000001FF" w:csb1="00000000"/>
+    <w:sig w:usb0="00000003" w:usb1="00000000" w:usb2="00000000" w:usb3="00000000" w:csb0="00000001" w:csb1="00000000"/>
   </w:font>
   <w:font w:name="Courier New">
     <w:panose1 w:val="02070309020205020404"/>
@@ -6245,7 +6270,7 @@
     <w:charset w:val="00"/>
     <w:family w:val="auto"/>
     <w:pitch w:val="variable"/>
-    <w:sig w:usb0="E10002FF" w:usb1="4000ACFF" w:usb2="00000009" w:usb3="00000000" w:csb0="0000019F" w:csb1="00000000"/>
+    <w:sig w:usb0="00000003" w:usb1="00000000" w:usb2="00000000" w:usb3="00000000" w:csb0="00000001" w:csb1="00000000"/>
   </w:font>
 </w:fonts>
 </file>

</xml_diff>